<commit_message>
New translations Facilitator guidelines - Ants Problem.docx (French)
</commit_message>
<xml_diff>
--- a/facilitation_guides/translation/fra/Facilitator guidelines - Ants Problem.docx
+++ b/facilitation_guides/translation/fra/Facilitator guidelines - Ants Problem.docx
@@ -105,7 +105,7 @@
                 <w:u w:val="none"/>
                 <w:vertAlign w:val="baseline"/>
               </w:rPr>
-              <w:t xml:space="preserve">Video Title</w:t>
+              <w:t xml:space="preserve">Titre de la vidéo</w:t>
             </w:r>
           </w:p>
         </w:tc>
@@ -230,7 +230,7 @@
                 <w:u w:val="none"/>
                 <w:vertAlign w:val="baseline"/>
               </w:rPr>
-              <w:t>Topic</w:t>
+              <w:t>Rubrique</w:t>
             </w:r>
           </w:p>
         </w:tc>
@@ -355,7 +355,7 @@
                 <w:shd w:fill="auto" w:val="clear"/>
                 <w:vertAlign w:val="baseline"/>
               </w:rPr>
-              <w:t>Aim(s)</w:t>
+              <w:t>Objectif(s)</w:t>
             </w:r>
           </w:p>
         </w:tc>
@@ -489,7 +489,7 @@
                 <w:shd w:fill="auto" w:val="clear"/>
                 <w:vertAlign w:val="baseline"/>
               </w:rPr>
-              <w:t>Length</w:t>
+              <w:t>Durée</w:t>
             </w:r>
           </w:p>
         </w:tc>
@@ -623,7 +623,7 @@
                 <w:u w:val="none"/>
                 <w:vertAlign w:val="baseline"/>
               </w:rPr>
-              <w:t xml:space="preserve">Camp Location</w:t>
+              <w:t xml:space="preserve">Lieu du camp</w:t>
             </w:r>
           </w:p>
         </w:tc>
@@ -741,7 +741,7 @@
                 <w:shd w:fill="auto" w:val="clear"/>
                 <w:vertAlign w:val="baseline"/>
               </w:rPr>
-              <w:t>Facilitators</w:t>
+              <w:t>Animateurs</w:t>
             </w:r>
           </w:p>
         </w:tc>
@@ -850,7 +850,7 @@
                 <w:u w:val="none"/>
                 <w:vertAlign w:val="baseline"/>
               </w:rPr>
-              <w:t xml:space="preserve">N. of students</w:t>
+              <w:t xml:space="preserve">N. des étudiants</w:t>
             </w:r>
           </w:p>
         </w:tc>
@@ -1077,7 +1077,7 @@
                 <w:shd w:fill="auto" w:val="clear"/>
                 <w:vertAlign w:val="baseline"/>
               </w:rPr>
-              <w:t>Resources</w:t>
+              <w:t xml:space="preserve">Les ressources</w:t>
             </w:r>
           </w:p>
           <w:p>
@@ -1124,7 +1124,7 @@
                 <w:shd w:fill="auto" w:val="clear"/>
                 <w:vertAlign w:val="baseline"/>
               </w:rPr>
-              <w:t>needed</w:t>
+              <w:t>nécessaires</w:t>
             </w:r>
           </w:p>
         </w:tc>
@@ -1258,7 +1258,7 @@
                 <w:shd w:fill="auto" w:val="clear"/>
                 <w:vertAlign w:val="baseline"/>
               </w:rPr>
-              <w:t>Preparations</w:t>
+              <w:t>Préparations</w:t>
             </w:r>
           </w:p>
         </w:tc>
@@ -1408,7 +1408,7 @@
                 <w:shd w:fill="auto" w:val="clear"/>
                 <w:vertAlign w:val="baseline"/>
               </w:rPr>
-              <w:t xml:space="preserve">Video time</w:t>
+              <w:t xml:space="preserve">Temps de la vidéo</w:t>
             </w:r>
           </w:p>
         </w:tc>
@@ -1467,7 +1467,7 @@
                 <w:shd w:fill="auto" w:val="clear"/>
                 <w:vertAlign w:val="baseline"/>
               </w:rPr>
-              <w:t xml:space="preserve">What facilitator does</w:t>
+              <w:t xml:space="preserve">Ce que fait le facilitateur</w:t>
             </w:r>
           </w:p>
         </w:tc>
@@ -1527,7 +1527,7 @@
                 <w:shd w:fill="auto" w:val="clear"/>
                 <w:vertAlign w:val="baseline"/>
               </w:rPr>
-              <w:t xml:space="preserve">What learners do</w:t>
+              <w:t xml:space="preserve">Ce que font les apprenants</w:t>
             </w:r>
           </w:p>
         </w:tc>
@@ -1633,7 +1633,7 @@
                 <w:u w:val="none"/>
                 <w:vertAlign w:val="baseline"/>
               </w:rPr>
-              <w:t xml:space="preserve">General VMC Video Introduction</w:t>
+              <w:t xml:space="preserve">Vidéo générale introduisant le CVM</w:t>
             </w:r>
           </w:p>
         </w:tc>
@@ -1698,7 +1698,7 @@
                 <w:u w:val="none"/>
                 <w:vertAlign w:val="baseline"/>
               </w:rPr>
-              <w:t xml:space="preserve">00:27 – 01:08</w:t>
+              <w:t xml:space="preserve">00:27 - 01:08</w:t>
             </w:r>
           </w:p>
         </w:tc>
@@ -1749,7 +1749,7 @@
                 <w:u w:val="none"/>
                 <w:vertAlign w:val="baseline"/>
               </w:rPr>
-              <w:t xml:space="preserve">Video Introduction</w:t>
+              <w:t xml:space="preserve">Video d'introduction</w:t>
             </w:r>
           </w:p>
         </w:tc>
@@ -1814,7 +1814,7 @@
                 <w:u w:val="none"/>
                 <w:vertAlign w:val="baseline"/>
               </w:rPr>
-              <w:t xml:space="preserve">01:09 – 02:27</w:t>
+              <w:t xml:space="preserve">01:09 - 02:27</w:t>
             </w:r>
           </w:p>
         </w:tc>
@@ -1865,7 +1865,7 @@
                 <w:u w:val="none"/>
                 <w:vertAlign w:val="baseline"/>
               </w:rPr>
-              <w:t>Riddle</w:t>
+              <w:t>Énigme</w:t>
             </w:r>
           </w:p>
         </w:tc>
@@ -1997,7 +1997,7 @@
                 <w:shd w:fill="auto" w:val="clear"/>
                 <w:vertAlign w:val="baseline"/>
               </w:rPr>
-              <w:t xml:space="preserve">Assist the process, provoke thoughts</w:t>
+              <w:t xml:space="preserve">Faciliter le processus, susciter des pensées</w:t>
             </w:r>
           </w:p>
           <w:p>
@@ -2196,7 +2196,7 @@
                 <w:shd w:fill="auto" w:val="clear"/>
                 <w:vertAlign w:val="baseline"/>
               </w:rPr>
-              <w:t xml:space="preserve">02:28 – 3:10</w:t>
+              <w:t xml:space="preserve">02:28 - 3:10</w:t>
             </w:r>
           </w:p>
         </w:tc>
@@ -2379,7 +2379,7 @@
                 <w:shd w:fill="auto" w:val="clear"/>
                 <w:vertAlign w:val="baseline"/>
               </w:rPr>
-              <w:t xml:space="preserve">Assist the process, provoke thoughts</w:t>
+              <w:t xml:space="preserve">Faciliter le processus, susciter des pensées</w:t>
             </w:r>
           </w:p>
           <w:p>

</xml_diff>